<commit_message>
finishing touches on week 16 with video, etc
</commit_message>
<xml_diff>
--- a/BE-Promineo-Tech/Week16/Spring-Week16_Coding_Assignment_Instructions-3.docx
+++ b/BE-Promineo-Tech/Week16/Spring-Week16_Coding_Assignment_Instructions-3.docx
@@ -17,6 +17,15 @@
         </w:rPr>
         <w:t>URL to GitHub Repository:</w:t>
       </w:r>
+      <w:r>
+        <w:t xml:space="preserve"> </w:t>
+      </w:r>
+      <w:r>
+        <w:rPr>
+          <w:rFonts w:ascii="Calibri" w:hAnsi="Calibri"/>
+        </w:rPr>
+        <w:t>https://github.com/aacnchamilton/BackEndFolderTree/tree/main/BE-Promineo-Tech/SpringbootJeepSales</w:t>
+      </w:r>
     </w:p>
     <w:p>
       <w:pPr>
@@ -43,6 +52,32 @@
         </w:rPr>
         <w:t>Video:</w:t>
       </w:r>
+      <w:r>
+        <w:rPr>
+          <w:rFonts w:ascii="Calibri" w:hAnsi="Calibri"/>
+          <w:b/>
+          <w:bCs/>
+        </w:rPr>
+        <w:t xml:space="preserve"> </w:t>
+      </w:r>
+      <w:hyperlink r:id="rId7" w:tgtFrame="_blank" w:history="1">
+        <w:r>
+          <w:rPr>
+            <w:rFonts w:ascii="Roboto" w:hAnsi="Roboto" w:cs="Times New Roman"/>
+            <w:color w:val="0000FF"/>
+            <w:sz w:val="23"/>
+            <w:szCs w:val="23"/>
+            <w:u w:val="single"/>
+            <w:shd w:val="clear" w:color="auto" w:fill="F9F9F9"/>
+            <w14:textOutline w14:w="0" w14:cap="rnd" w14:cmpd="sng" w14:algn="ctr">
+              <w14:noFill/>
+              <w14:prstDash w14:val="solid"/>
+              <w14:bevel/>
+            </w14:textOutline>
+          </w:rPr>
+          <w:t>https://youtu.be/hE37jn5TDL0</w:t>
+        </w:r>
+      </w:hyperlink>
     </w:p>
     <w:p>
       <w:pPr>
@@ -358,7 +393,7 @@
                     </pic:cNvPicPr>
                   </pic:nvPicPr>
                   <pic:blipFill>
-                    <a:blip r:embed="rId7"/>
+                    <a:blip r:embed="rId8"/>
                     <a:stretch>
                       <a:fillRect/>
                     </a:stretch>
@@ -473,7 +508,7 @@
                     </pic:cNvPicPr>
                   </pic:nvPicPr>
                   <pic:blipFill>
-                    <a:blip r:embed="rId7"/>
+                    <a:blip r:embed="rId8"/>
                     <a:stretch>
                       <a:fillRect/>
                     </a:stretch>
@@ -942,6 +977,7 @@
             <w14:miter w14:lim="400000"/>
           </w14:textOutline>
         </w:rPr>
+        <w:lastRenderedPageBreak/>
         <w:t>——————————————————————————————————————————</w:t>
       </w:r>
     </w:p>
@@ -994,7 +1030,7 @@
                     </pic:cNvPicPr>
                   </pic:nvPicPr>
                   <pic:blipFill>
-                    <a:blip r:embed="rId7"/>
+                    <a:blip r:embed="rId8"/>
                     <a:stretch>
                       <a:fillRect/>
                     </a:stretch>
@@ -1062,7 +1098,7 @@
         </w:rPr>
         <w:t xml:space="preserve">Project Resources: </w:t>
       </w:r>
-      <w:hyperlink r:id="rId8" w:history="1">
+      <w:hyperlink r:id="rId9" w:history="1">
         <w:r>
           <w:rPr>
             <w:rStyle w:val="Hyperlink0"/>
@@ -1273,19 +1309,11 @@
         <w:t xml:space="preserve"> in the </w:t>
       </w:r>
       <w:proofErr w:type="spellStart"/>
-      <w:proofErr w:type="gramStart"/>
-      <w:r>
-        <w:rPr>
-          <w:rStyle w:val="MonoChar"/>
-        </w:rPr>
-        <w:t>com.promineotech</w:t>
-      </w:r>
-      <w:proofErr w:type="gramEnd"/>
-      <w:r>
-        <w:rPr>
-          <w:rStyle w:val="MonoChar"/>
-        </w:rPr>
-        <w:t>.jeep.controller</w:t>
+      <w:r>
+        <w:rPr>
+          <w:rStyle w:val="MonoChar"/>
+        </w:rPr>
+        <w:t>com.promineotech.jeep.controller</w:t>
       </w:r>
       <w:proofErr w:type="spellEnd"/>
       <w:r>
@@ -1301,6 +1329,7 @@
         </w:numPr>
       </w:pPr>
       <w:r>
+        <w:lastRenderedPageBreak/>
         <w:t xml:space="preserve">Add the Spring Boot Test annotations: </w:t>
       </w:r>
       <w:r>
@@ -1340,7 +1369,6 @@
         </w:numPr>
       </w:pPr>
       <w:r>
-        <w:lastRenderedPageBreak/>
         <w:t xml:space="preserve">Create a test method (annotated with </w:t>
       </w:r>
       <w:r>
@@ -1513,13 +1541,8 @@
         <w:ind w:left="720"/>
       </w:pPr>
       <w:r>
-        <w:t xml:space="preserve">  "options</w:t>
-      </w:r>
-      <w:proofErr w:type="gramStart"/>
-      <w:r>
-        <w:t>":[</w:t>
-      </w:r>
-      <w:proofErr w:type="gramEnd"/>
+        <w:t xml:space="preserve">  "options":[</w:t>
+      </w:r>
     </w:p>
     <w:p>
       <w:pPr>
@@ -1601,7 +1624,7 @@
       <w:r>
         <w:t xml:space="preserve">Make sure that the JSON is correct! If necessary, use a JSON formatter/validator like the one here: </w:t>
       </w:r>
-      <w:hyperlink r:id="rId9" w:history="1">
+      <w:hyperlink r:id="rId10" w:history="1">
         <w:r>
           <w:rPr>
             <w:rStyle w:val="Link"/>
@@ -1622,7 +1645,6 @@
         <w:t xml:space="preserve">In your video show the </w:t>
       </w:r>
       <w:proofErr w:type="spellStart"/>
-      <w:proofErr w:type="gramStart"/>
       <w:r>
         <w:rPr>
           <w:rStyle w:val="MonoChar"/>
@@ -1634,14 +1656,7 @@
         <w:rPr>
           <w:rStyle w:val="MonoChar"/>
         </w:rPr>
-        <w:t>(</w:t>
-      </w:r>
-      <w:proofErr w:type="gramEnd"/>
-      <w:r>
-        <w:rPr>
-          <w:rStyle w:val="MonoChar"/>
-        </w:rPr>
-        <w:t>)</w:t>
+        <w:t>()</w:t>
       </w:r>
       <w:r>
         <w:t xml:space="preserve"> method. </w:t>
@@ -1666,7 +1681,7 @@
                     </pic:cNvPicPr>
                   </pic:nvPicPr>
                   <pic:blipFill>
-                    <a:blip r:embed="rId7"/>
+                    <a:blip r:embed="rId8"/>
                     <a:stretch>
                       <a:fillRect/>
                     </a:stretch>
@@ -1701,7 +1716,6 @@
         <w:t xml:space="preserve">In the test method, assign the return value of the </w:t>
       </w:r>
       <w:proofErr w:type="spellStart"/>
-      <w:proofErr w:type="gramStart"/>
       <w:r>
         <w:rPr>
           <w:rStyle w:val="MonoChar"/>
@@ -1713,14 +1727,7 @@
         <w:rPr>
           <w:rStyle w:val="MonoChar"/>
         </w:rPr>
-        <w:t>(</w:t>
-      </w:r>
-      <w:proofErr w:type="gramEnd"/>
-      <w:r>
-        <w:rPr>
-          <w:rStyle w:val="MonoChar"/>
-        </w:rPr>
-        <w:t>)</w:t>
+        <w:t>()</w:t>
       </w:r>
       <w:r>
         <w:t xml:space="preserve"> method to a variable named </w:t>
@@ -1744,6 +1751,7 @@
         </w:numPr>
       </w:pPr>
       <w:r>
+        <w:lastRenderedPageBreak/>
         <w:t xml:space="preserve">In the test class, add an instance variable named </w:t>
       </w:r>
       <w:proofErr w:type="spellStart"/>
@@ -1776,7 +1784,6 @@
         </w:numPr>
       </w:pPr>
       <w:r>
-        <w:lastRenderedPageBreak/>
         <w:t xml:space="preserve">Add another instance variable for an injected </w:t>
       </w:r>
       <w:proofErr w:type="spellStart"/>
@@ -1851,11 +1858,9 @@
         <w:t>serverPort</w:t>
       </w:r>
       <w:proofErr w:type="spellEnd"/>
-      <w:proofErr w:type="gramStart"/>
       <w:r>
         <w:t>);</w:t>
       </w:r>
-      <w:proofErr w:type="gramEnd"/>
     </w:p>
     <w:p>
       <w:pPr>
@@ -1899,17 +1904,12 @@
         <w:t xml:space="preserve"> headers = new </w:t>
       </w:r>
       <w:proofErr w:type="spellStart"/>
-      <w:proofErr w:type="gramStart"/>
       <w:r>
         <w:t>HttpHeaders</w:t>
       </w:r>
       <w:proofErr w:type="spellEnd"/>
       <w:r>
-        <w:t>(</w:t>
-      </w:r>
-      <w:proofErr w:type="gramEnd"/>
-      <w:r>
-        <w:t>);</w:t>
+        <w:t>();</w:t>
       </w:r>
     </w:p>
     <w:p>
@@ -1918,12 +1918,10 @@
         <w:ind w:left="720"/>
       </w:pPr>
       <w:proofErr w:type="spellStart"/>
-      <w:proofErr w:type="gramStart"/>
       <w:r>
         <w:t>headers.setContentType</w:t>
       </w:r>
       <w:proofErr w:type="spellEnd"/>
-      <w:proofErr w:type="gramEnd"/>
       <w:r>
         <w:t>(</w:t>
       </w:r>
@@ -1945,19 +1943,11 @@
         <w:t xml:space="preserve">Make sure to import the package </w:t>
       </w:r>
       <w:proofErr w:type="spellStart"/>
-      <w:proofErr w:type="gramStart"/>
-      <w:r>
-        <w:rPr>
-          <w:rStyle w:val="MonoChar"/>
-        </w:rPr>
-        <w:t>org.springframework</w:t>
-      </w:r>
-      <w:proofErr w:type="gramEnd"/>
-      <w:r>
-        <w:rPr>
-          <w:rStyle w:val="MonoChar"/>
-        </w:rPr>
-        <w:t>.http.HttpHeaders</w:t>
+      <w:r>
+        <w:rPr>
+          <w:rStyle w:val="MonoChar"/>
+        </w:rPr>
+        <w:t>org.springframework.http.HttpHeaders</w:t>
       </w:r>
       <w:proofErr w:type="spellEnd"/>
       <w:r>
@@ -2011,15 +2001,7 @@
       </w:r>
       <w:proofErr w:type="spellEnd"/>
       <w:r>
-        <w:t>&lt;</w:t>
-      </w:r>
-      <w:proofErr w:type="gramStart"/>
-      <w:r>
-        <w:t>&gt;(</w:t>
-      </w:r>
-      <w:proofErr w:type="gramEnd"/>
-      <w:r>
-        <w:t>body, headers);</w:t>
+        <w:t>&lt;&gt;(body, headers);</w:t>
       </w:r>
     </w:p>
     <w:p>
@@ -2034,19 +2016,11 @@
         <w:t xml:space="preserve">Send the request body and headers to the server. The Order class should have been copied earlier from the supplied resources. Ensure that you import </w:t>
       </w:r>
       <w:proofErr w:type="spellStart"/>
-      <w:proofErr w:type="gramStart"/>
-      <w:r>
-        <w:rPr>
-          <w:rStyle w:val="MonoChar"/>
-        </w:rPr>
-        <w:t>com.promineotech</w:t>
-      </w:r>
-      <w:proofErr w:type="gramEnd"/>
-      <w:r>
-        <w:rPr>
-          <w:rStyle w:val="MonoChar"/>
-        </w:rPr>
-        <w:t>.jeep.entity.Order</w:t>
+      <w:r>
+        <w:rPr>
+          <w:rStyle w:val="MonoChar"/>
+        </w:rPr>
+        <w:t>com.promineotech.jeep.entity.Order</w:t>
       </w:r>
       <w:proofErr w:type="spellEnd"/>
       <w:r>
@@ -2112,11 +2086,9 @@
         <w:t>Order.class</w:t>
       </w:r>
       <w:proofErr w:type="spellEnd"/>
-      <w:proofErr w:type="gramStart"/>
       <w:r>
         <w:t>);</w:t>
       </w:r>
-      <w:proofErr w:type="gramEnd"/>
     </w:p>
     <w:p>
       <w:pPr>
@@ -2144,15 +2116,7 @@
         <w:ind w:left="720"/>
       </w:pPr>
       <w:r>
-        <w:t>assertThat(</w:t>
-      </w:r>
-      <w:proofErr w:type="gramStart"/>
-      <w:r>
-        <w:t>response.getStatusCode</w:t>
-      </w:r>
-      <w:proofErr w:type="gramEnd"/>
-      <w:r>
-        <w:t>()).isEqualTo(HttpStatus.CREATED);</w:t>
+        <w:t>assertThat(response.getStatusCode()).isEqualTo(HttpStatus.CREATED);</w:t>
       </w:r>
     </w:p>
     <w:p>
@@ -2169,12 +2133,10 @@
         <w:t>(</w:t>
       </w:r>
       <w:proofErr w:type="spellStart"/>
-      <w:proofErr w:type="gramStart"/>
       <w:r>
         <w:t>response.getBody</w:t>
       </w:r>
       <w:proofErr w:type="spellEnd"/>
-      <w:proofErr w:type="gramEnd"/>
       <w:r>
         <w:t>()).</w:t>
       </w:r>
@@ -2210,12 +2172,10 @@
         <w:t xml:space="preserve"> = </w:t>
       </w:r>
       <w:proofErr w:type="spellStart"/>
-      <w:proofErr w:type="gramStart"/>
       <w:r>
         <w:t>response.getBody</w:t>
       </w:r>
       <w:proofErr w:type="spellEnd"/>
-      <w:proofErr w:type="gramEnd"/>
       <w:r>
         <w:t>();</w:t>
       </w:r>
@@ -2226,15 +2186,7 @@
         <w:ind w:left="720"/>
       </w:pPr>
       <w:r>
-        <w:t>assertThat(</w:t>
-      </w:r>
-      <w:proofErr w:type="gramStart"/>
-      <w:r>
-        <w:t>order.getCustomer</w:t>
-      </w:r>
-      <w:proofErr w:type="gramEnd"/>
-      <w:r>
-        <w:t>().getCustomerId()).isEqualTo("MORISON_LINA");</w:t>
+        <w:t>assertThat(order.getCustomer().getCustomerId()).isEqualTo("MORISON_LINA");</w:t>
       </w:r>
     </w:p>
     <w:p>
@@ -2243,15 +2195,7 @@
         <w:ind w:left="720"/>
       </w:pPr>
       <w:r>
-        <w:t>assertThat(</w:t>
-      </w:r>
-      <w:proofErr w:type="gramStart"/>
-      <w:r>
-        <w:t>order.getModel</w:t>
-      </w:r>
-      <w:proofErr w:type="gramEnd"/>
-      <w:r>
-        <w:t>().getModelId()).isEqualTo(JeepModel.WRANGLER);</w:t>
+        <w:t>assertThat(order.getModel().getModelId()).isEqualTo(JeepModel.WRANGLER);</w:t>
       </w:r>
     </w:p>
     <w:p>
@@ -2268,12 +2212,10 @@
         <w:t>(</w:t>
       </w:r>
       <w:proofErr w:type="spellStart"/>
-      <w:proofErr w:type="gramStart"/>
       <w:r>
         <w:t>order.getModel</w:t>
       </w:r>
       <w:proofErr w:type="spellEnd"/>
-      <w:proofErr w:type="gramEnd"/>
       <w:r>
         <w:t>().</w:t>
       </w:r>
@@ -2308,12 +2250,10 @@
         <w:t>(</w:t>
       </w:r>
       <w:proofErr w:type="spellStart"/>
-      <w:proofErr w:type="gramStart"/>
       <w:r>
         <w:t>order.getModel</w:t>
       </w:r>
       <w:proofErr w:type="spellEnd"/>
-      <w:proofErr w:type="gramEnd"/>
       <w:r>
         <w:t>().</w:t>
       </w:r>
@@ -2340,15 +2280,7 @@
         <w:ind w:left="720"/>
       </w:pPr>
       <w:r>
-        <w:t>assertThat(</w:t>
-      </w:r>
-      <w:proofErr w:type="gramStart"/>
-      <w:r>
-        <w:t>order.getColor</w:t>
-      </w:r>
-      <w:proofErr w:type="gramEnd"/>
-      <w:r>
-        <w:t>().getColorId()).isEqualTo("EXT_NACHO");</w:t>
+        <w:t>assertThat(order.getColor().getColorId()).isEqualTo("EXT_NACHO");</w:t>
       </w:r>
     </w:p>
     <w:p>
@@ -2357,15 +2289,7 @@
         <w:ind w:left="720"/>
       </w:pPr>
       <w:r>
-        <w:t>assertThat(</w:t>
-      </w:r>
-      <w:proofErr w:type="gramStart"/>
-      <w:r>
-        <w:t>order.getEngine</w:t>
-      </w:r>
-      <w:proofErr w:type="gramEnd"/>
-      <w:r>
-        <w:t>().getEngineId()).isEqualTo("2_0_TURBO");</w:t>
+        <w:t>assertThat(order.getEngine().getEngineId()).isEqualTo("2_0_TURBO");</w:t>
       </w:r>
     </w:p>
     <w:p>
@@ -2375,6 +2299,7 @@
       </w:pPr>
       <w:proofErr w:type="spellStart"/>
       <w:r>
+        <w:lastRenderedPageBreak/>
         <w:t>assertThat</w:t>
       </w:r>
       <w:proofErr w:type="spellEnd"/>
@@ -2382,12 +2307,10 @@
         <w:t>(</w:t>
       </w:r>
       <w:proofErr w:type="spellStart"/>
-      <w:proofErr w:type="gramStart"/>
       <w:r>
         <w:t>order.getTire</w:t>
       </w:r>
       <w:proofErr w:type="spellEnd"/>
-      <w:proofErr w:type="gramEnd"/>
       <w:r>
         <w:t>().</w:t>
       </w:r>
@@ -2422,12 +2345,10 @@
         <w:t>(</w:t>
       </w:r>
       <w:proofErr w:type="spellStart"/>
-      <w:proofErr w:type="gramStart"/>
       <w:r>
         <w:t>order.getOptions</w:t>
       </w:r>
       <w:proofErr w:type="spellEnd"/>
-      <w:proofErr w:type="gramEnd"/>
       <w:r>
         <w:t>()).</w:t>
       </w:r>
@@ -2449,7 +2370,6 @@
         </w:numPr>
       </w:pPr>
       <w:r>
-        <w:lastRenderedPageBreak/>
         <w:t xml:space="preserve">In your video, show the test method. </w:t>
       </w:r>
       <w:r>
@@ -2472,7 +2392,7 @@
                     </pic:cNvPicPr>
                   </pic:nvPicPr>
                   <pic:blipFill>
-                    <a:blip r:embed="rId7"/>
+                    <a:blip r:embed="rId8"/>
                     <a:stretch>
                       <a:fillRect/>
                     </a:stretch>
@@ -2668,19 +2588,11 @@
         <w:t xml:space="preserve"> annotation from the </w:t>
       </w:r>
       <w:proofErr w:type="spellStart"/>
-      <w:proofErr w:type="gramStart"/>
-      <w:r>
-        <w:rPr>
-          <w:rStyle w:val="MonoChar"/>
-        </w:rPr>
-        <w:t>org.springframework.web.bind</w:t>
-      </w:r>
-      <w:proofErr w:type="gramEnd"/>
-      <w:r>
-        <w:rPr>
-          <w:rStyle w:val="MonoChar"/>
-        </w:rPr>
-        <w:t>.annotation</w:t>
+      <w:r>
+        <w:rPr>
+          <w:rStyle w:val="MonoChar"/>
+        </w:rPr>
+        <w:t>org.springframework.web.bind.annotation</w:t>
       </w:r>
       <w:proofErr w:type="spellEnd"/>
       <w:r>
@@ -2729,7 +2641,7 @@
                     </pic:cNvPicPr>
                   </pic:nvPicPr>
                   <pic:blipFill>
-                    <a:blip r:embed="rId7"/>
+                    <a:blip r:embed="rId8"/>
                     <a:stretch>
                       <a:fillRect/>
                     </a:stretch>
@@ -2780,11 +2692,7 @@
       </w:r>
       <w:proofErr w:type="spellEnd"/>
       <w:r>
-        <w:t xml:space="preserve"> </w:t>
-      </w:r>
-      <w:proofErr w:type="gramStart"/>
-      <w:r>
-        <w:t xml:space="preserve">named  </w:t>
+        <w:t xml:space="preserve"> named  </w:t>
       </w:r>
       <w:proofErr w:type="spellStart"/>
       <w:r>
@@ -2794,7 +2702,6 @@
         <w:t>DefaultJeepOrderController</w:t>
       </w:r>
       <w:proofErr w:type="spellEnd"/>
-      <w:proofErr w:type="gramEnd"/>
       <w:r>
         <w:t>.</w:t>
       </w:r>
@@ -2877,7 +2784,7 @@
                     </pic:cNvPicPr>
                   </pic:nvPicPr>
                   <pic:blipFill>
-                    <a:blip r:embed="rId7"/>
+                    <a:blip r:embed="rId8"/>
                     <a:stretch>
                       <a:fillRect/>
                     </a:stretch>
@@ -2928,7 +2835,7 @@
       <w:r>
         <w:t xml:space="preserve"> by looking it up at </w:t>
       </w:r>
-      <w:hyperlink r:id="rId10" w:history="1">
+      <w:hyperlink r:id="rId11" w:history="1">
         <w:r>
           <w:rPr>
             <w:rStyle w:val="Link"/>
@@ -3030,6 +2937,7 @@
         <w:rPr>
           <w:rStyle w:val="MonoChar"/>
         </w:rPr>
+        <w:lastRenderedPageBreak/>
         <w:t>@NotNull</w:t>
       </w:r>
     </w:p>
@@ -3049,21 +2957,7 @@
         <w:rPr>
           <w:rStyle w:val="MonoChar"/>
         </w:rPr>
-        <w:t>@</w:t>
-      </w:r>
-      <w:proofErr w:type="gramStart"/>
-      <w:r>
-        <w:rPr>
-          <w:rStyle w:val="MonoChar"/>
-        </w:rPr>
-        <w:t>Length(</w:t>
-      </w:r>
-      <w:proofErr w:type="gramEnd"/>
-      <w:r>
-        <w:rPr>
-          <w:rStyle w:val="MonoChar"/>
-        </w:rPr>
-        <w:t>max = 30)</w:t>
+        <w:t>@Length(max = 30)</w:t>
       </w:r>
     </w:p>
     <w:p>
@@ -3082,22 +2976,7 @@
         <w:rPr>
           <w:rStyle w:val="MonoChar"/>
         </w:rPr>
-        <w:lastRenderedPageBreak/>
-        <w:t>@</w:t>
-      </w:r>
-      <w:proofErr w:type="gramStart"/>
-      <w:r>
-        <w:rPr>
-          <w:rStyle w:val="MonoChar"/>
-        </w:rPr>
-        <w:t>Pattern(</w:t>
-      </w:r>
-      <w:proofErr w:type="gramEnd"/>
-      <w:r>
-        <w:rPr>
-          <w:rStyle w:val="MonoChar"/>
-        </w:rPr>
-        <w:t>regexp = "[\\w\\s]*")</w:t>
+        <w:t>@Pattern(regexp = "[\\w\\s]*")</w:t>
       </w:r>
     </w:p>
     <w:p>
@@ -3147,21 +3026,7 @@
         <w:rPr>
           <w:rStyle w:val="MonoChar"/>
         </w:rPr>
-        <w:t>@</w:t>
-      </w:r>
-      <w:proofErr w:type="gramStart"/>
-      <w:r>
-        <w:rPr>
-          <w:rStyle w:val="MonoChar"/>
-        </w:rPr>
-        <w:t>Min(</w:t>
-      </w:r>
-      <w:proofErr w:type="gramEnd"/>
-      <w:r>
-        <w:rPr>
-          <w:rStyle w:val="MonoChar"/>
-        </w:rPr>
-        <w:t>2)</w:t>
+        <w:t>@Min(2)</w:t>
       </w:r>
     </w:p>
     <w:p>
@@ -3180,21 +3045,7 @@
         <w:rPr>
           <w:rStyle w:val="MonoChar"/>
         </w:rPr>
-        <w:t>@</w:t>
-      </w:r>
-      <w:proofErr w:type="gramStart"/>
-      <w:r>
-        <w:rPr>
-          <w:rStyle w:val="MonoChar"/>
-        </w:rPr>
-        <w:t>Max(</w:t>
-      </w:r>
-      <w:proofErr w:type="gramEnd"/>
-      <w:r>
-        <w:rPr>
-          <w:rStyle w:val="MonoChar"/>
-        </w:rPr>
-        <w:t>4)</w:t>
+        <w:t>@Max(4)</w:t>
       </w:r>
     </w:p>
     <w:p>
@@ -3254,15 +3105,7 @@
         <w:ind w:left="720"/>
       </w:pPr>
       <w:r>
-        <w:t>private List&lt;@NotNull @</w:t>
-      </w:r>
-      <w:proofErr w:type="gramStart"/>
-      <w:r>
-        <w:t>Length(</w:t>
-      </w:r>
-      <w:proofErr w:type="gramEnd"/>
-      <w:r>
-        <w:t>max = 30) @Pattern(regexp = "[\\w\\s]*") String&gt; options;</w:t>
+        <w:t>private List&lt;@NotNull @Length(max = 30) @Pattern(regexp = "[\\w\\s]*") String&gt; options;</w:t>
       </w:r>
     </w:p>
     <w:p>
@@ -3334,7 +3177,7 @@
                     </pic:cNvPicPr>
                   </pic:nvPicPr>
                   <pic:blipFill>
-                    <a:blip r:embed="rId7"/>
+                    <a:blip r:embed="rId8"/>
                     <a:stretch>
                       <a:fillRect/>
                     </a:stretch>
@@ -3377,7 +3220,6 @@
         <w:t xml:space="preserve">In the </w:t>
       </w:r>
       <w:proofErr w:type="spellStart"/>
-      <w:proofErr w:type="gramStart"/>
       <w:r>
         <w:rPr>
           <w:rStyle w:val="MonoChar"/>
@@ -3385,7 +3227,6 @@
         <w:t>jeep.service</w:t>
       </w:r>
       <w:proofErr w:type="spellEnd"/>
-      <w:proofErr w:type="gramEnd"/>
       <w:r>
         <w:t xml:space="preserve"> sub-package, create the empty (no methods yet) order service interface (named </w:t>
       </w:r>
@@ -3477,7 +3318,6 @@
         <w:t xml:space="preserve">Order </w:t>
       </w:r>
       <w:proofErr w:type="spellStart"/>
-      <w:proofErr w:type="gramStart"/>
       <w:r>
         <w:t>createOrder</w:t>
       </w:r>
@@ -3486,7 +3326,6 @@
         <w:t>(</w:t>
       </w:r>
       <w:proofErr w:type="spellStart"/>
-      <w:proofErr w:type="gramEnd"/>
       <w:r>
         <w:t>OrderRequest</w:t>
       </w:r>
@@ -3566,6 +3405,7 @@
         </w:numPr>
       </w:pPr>
       <w:r>
+        <w:lastRenderedPageBreak/>
         <w:t xml:space="preserve">Run the test </w:t>
       </w:r>
       <w:proofErr w:type="spellStart"/>
@@ -3588,15 +3428,7 @@
       </w:r>
       <w:proofErr w:type="spellEnd"/>
       <w:r>
-        <w:t xml:space="preserve"> method correctly prints the log line in the console.  (</w:t>
-      </w:r>
-      <w:proofErr w:type="gramStart"/>
-      <w:r>
-        <w:t>e.g.</w:t>
-      </w:r>
-      <w:proofErr w:type="gramEnd"/>
-      <w:r>
-        <w:t xml:space="preserve"> prints out the </w:t>
+        <w:t xml:space="preserve"> method correctly prints the log line in the console.  (e.g. prints out the </w:t>
       </w:r>
       <w:proofErr w:type="spellStart"/>
       <w:r>
@@ -3626,7 +3458,7 @@
                     </pic:cNvPicPr>
                   </pic:nvPicPr>
                   <pic:blipFill>
-                    <a:blip r:embed="rId7"/>
+                    <a:blip r:embed="rId8"/>
                     <a:stretch>
                       <a:fillRect/>
                     </a:stretch>
@@ -3666,7 +3498,6 @@
         </w:numPr>
       </w:pPr>
       <w:r>
-        <w:lastRenderedPageBreak/>
         <w:t xml:space="preserve">In the </w:t>
       </w:r>
       <w:proofErr w:type="spellStart"/>
@@ -3906,19 +3737,11 @@
         <w:t xml:space="preserve">In Eclipse, click the "Source" menu and select "Organize Imports". Pick packages from your project where applicable. Make sure you pick the import </w:t>
       </w:r>
       <w:proofErr w:type="spellStart"/>
-      <w:proofErr w:type="gramStart"/>
-      <w:r>
-        <w:rPr>
-          <w:rStyle w:val="MonoChar"/>
-        </w:rPr>
-        <w:t>java.util</w:t>
-      </w:r>
-      <w:proofErr w:type="gramEnd"/>
-      <w:r>
-        <w:rPr>
-          <w:rStyle w:val="MonoChar"/>
-        </w:rPr>
-        <w:t>.Optional</w:t>
+      <w:r>
+        <w:rPr>
+          <w:rStyle w:val="MonoChar"/>
+        </w:rPr>
+        <w:t>java.util.Optional</w:t>
       </w:r>
       <w:proofErr w:type="spellEnd"/>
       <w:r>
@@ -4003,7 +3826,6 @@
         <w:t xml:space="preserve">. Add the source after the </w:t>
       </w:r>
       <w:proofErr w:type="spellStart"/>
-      <w:proofErr w:type="gramStart"/>
       <w:r>
         <w:rPr>
           <w:rStyle w:val="MonoChar"/>
@@ -4015,14 +3837,7 @@
         <w:rPr>
           <w:rStyle w:val="MonoChar"/>
         </w:rPr>
-        <w:t>(</w:t>
-      </w:r>
-      <w:proofErr w:type="gramEnd"/>
-      <w:r>
-        <w:rPr>
-          <w:rStyle w:val="MonoChar"/>
-        </w:rPr>
-        <w:t>)</w:t>
+        <w:t>()</w:t>
       </w:r>
       <w:r>
         <w:t xml:space="preserve"> method, but </w:t>
@@ -4101,6 +3916,7 @@
         </w:numPr>
       </w:pPr>
       <w:r>
+        <w:lastRenderedPageBreak/>
         <w:t xml:space="preserve">Add the </w:t>
       </w:r>
       <w:r>
@@ -4266,17 +4082,12 @@
         <w:t xml:space="preserve">Order </w:t>
       </w:r>
       <w:proofErr w:type="spellStart"/>
-      <w:proofErr w:type="gramStart"/>
       <w:r>
         <w:t>saveOrder</w:t>
       </w:r>
       <w:proofErr w:type="spellEnd"/>
       <w:r>
-        <w:t>(</w:t>
-      </w:r>
-      <w:proofErr w:type="gramEnd"/>
-      <w:r>
-        <w:t xml:space="preserve">Customer customer, Jeep </w:t>
+        <w:t xml:space="preserve">(Customer customer, Jeep </w:t>
       </w:r>
       <w:proofErr w:type="spellStart"/>
       <w:r>
@@ -4380,7 +4191,7 @@
                     </pic:cNvPicPr>
                   </pic:nvPicPr>
                   <pic:blipFill>
-                    <a:blip r:embed="rId7"/>
+                    <a:blip r:embed="rId8"/>
                     <a:stretch>
                       <a:fillRect/>
                     </a:stretch>
@@ -4550,17 +4361,12 @@
         <w:t xml:space="preserve"> = new </w:t>
       </w:r>
       <w:proofErr w:type="spellStart"/>
-      <w:proofErr w:type="gramStart"/>
       <w:r>
         <w:t>GeneratedKeyHolder</w:t>
       </w:r>
       <w:proofErr w:type="spellEnd"/>
       <w:r>
-        <w:t>(</w:t>
-      </w:r>
-      <w:proofErr w:type="gramEnd"/>
-      <w:r>
-        <w:t>);</w:t>
+        <w:t>();</w:t>
       </w:r>
     </w:p>
     <w:p>
@@ -4646,17 +4452,12 @@
         <w:t xml:space="preserve">private void </w:t>
       </w:r>
       <w:proofErr w:type="spellStart"/>
-      <w:proofErr w:type="gramStart"/>
       <w:r>
         <w:t>saveOptions</w:t>
       </w:r>
       <w:proofErr w:type="spellEnd"/>
       <w:r>
-        <w:t>(</w:t>
-      </w:r>
-      <w:proofErr w:type="gramEnd"/>
-      <w:r>
-        <w:t xml:space="preserve">List&lt;Option&gt; options, Long </w:t>
+        <w:t xml:space="preserve">(List&lt;Option&gt; options, Long </w:t>
       </w:r>
       <w:proofErr w:type="spellStart"/>
       <w:r>
@@ -4755,6 +4556,7 @@
         </w:numPr>
       </w:pPr>
       <w:r>
+        <w:lastRenderedPageBreak/>
         <w:t xml:space="preserve">In the </w:t>
       </w:r>
       <w:proofErr w:type="spellStart"/>
@@ -4821,7 +4623,6 @@
         </w:numPr>
       </w:pPr>
       <w:r>
-        <w:lastRenderedPageBreak/>
         <w:t xml:space="preserve">In your video, show the </w:t>
       </w:r>
       <w:proofErr w:type="spellStart"/>
@@ -4852,7 +4653,7 @@
                     </pic:cNvPicPr>
                   </pic:nvPicPr>
                   <pic:blipFill>
-                    <a:blip r:embed="rId7"/>
+                    <a:blip r:embed="rId8"/>
                     <a:stretch>
                       <a:fillRect/>
                     </a:stretch>
@@ -4932,7 +4733,7 @@
                     </pic:cNvPicPr>
                   </pic:nvPicPr>
                   <pic:blipFill>
-                    <a:blip r:embed="rId7"/>
+                    <a:blip r:embed="rId8"/>
                     <a:stretch>
                       <a:fillRect/>
                     </a:stretch>
@@ -4959,8 +4760,8 @@
       </w:r>
     </w:p>
     <w:sectPr>
-      <w:headerReference w:type="default" r:id="rId11"/>
-      <w:footerReference w:type="default" r:id="rId12"/>
+      <w:headerReference w:type="default" r:id="rId12"/>
+      <w:footerReference w:type="default" r:id="rId13"/>
       <w:pgSz w:w="12240" w:h="15840"/>
       <w:pgMar w:top="1440" w:right="1440" w:bottom="1440" w:left="1440" w:header="720" w:footer="720" w:gutter="0"/>
       <w:cols w:space="720"/>
@@ -6616,7 +6417,7 @@
   <w:num w:numId="7" w16cid:durableId="2079743048">
     <w:abstractNumId w:val="3"/>
     <w:lvlOverride w:ilvl="0">
-      <w:lvl w:ilvl="0" w:tplc="FC864120">
+      <w:lvl w:ilvl="0" w:tplc="265E2F68">
         <w:start w:val="1"/>
         <w:numFmt w:val="decimal"/>
         <w:lvlText w:val="%1)"/>
@@ -6643,7 +6444,7 @@
       </w:lvl>
     </w:lvlOverride>
     <w:lvlOverride w:ilvl="1">
-      <w:lvl w:ilvl="1" w:tplc="C8BA2A9C">
+      <w:lvl w:ilvl="1" w:tplc="30E4EF6E">
         <w:start w:val="1"/>
         <w:numFmt w:val="lowerLetter"/>
         <w:lvlText w:val="%2)"/>
@@ -6670,7 +6471,7 @@
       </w:lvl>
     </w:lvlOverride>
     <w:lvlOverride w:ilvl="2">
-      <w:lvl w:ilvl="2" w:tplc="0F5A378C">
+      <w:lvl w:ilvl="2" w:tplc="171E2FF4">
         <w:start w:val="1"/>
         <w:numFmt w:val="lowerRoman"/>
         <w:lvlText w:val="%3)"/>
@@ -6699,7 +6500,7 @@
       </w:lvl>
     </w:lvlOverride>
     <w:lvlOverride w:ilvl="3">
-      <w:lvl w:ilvl="3" w:tplc="5E9C00D4">
+      <w:lvl w:ilvl="3" w:tplc="1FB25CE0">
         <w:start w:val="1"/>
         <w:numFmt w:val="decimal"/>
         <w:lvlText w:val="(%4)"/>
@@ -6728,7 +6529,7 @@
       </w:lvl>
     </w:lvlOverride>
     <w:lvlOverride w:ilvl="4">
-      <w:lvl w:ilvl="4" w:tplc="1DF800E0">
+      <w:lvl w:ilvl="4" w:tplc="54EE8642">
         <w:start w:val="1"/>
         <w:numFmt w:val="lowerLetter"/>
         <w:lvlText w:val="(%5)"/>
@@ -6757,7 +6558,7 @@
       </w:lvl>
     </w:lvlOverride>
     <w:lvlOverride w:ilvl="5">
-      <w:lvl w:ilvl="5" w:tplc="D422B2D2">
+      <w:lvl w:ilvl="5" w:tplc="3C862BEC">
         <w:start w:val="1"/>
         <w:numFmt w:val="lowerRoman"/>
         <w:lvlText w:val="(%6)"/>
@@ -6786,7 +6587,7 @@
       </w:lvl>
     </w:lvlOverride>
     <w:lvlOverride w:ilvl="6">
-      <w:lvl w:ilvl="6" w:tplc="B03C5AE6">
+      <w:lvl w:ilvl="6" w:tplc="4A02A210">
         <w:start w:val="1"/>
         <w:numFmt w:val="decimal"/>
         <w:lvlText w:val="%7."/>
@@ -6815,7 +6616,7 @@
       </w:lvl>
     </w:lvlOverride>
     <w:lvlOverride w:ilvl="7">
-      <w:lvl w:ilvl="7" w:tplc="923A3B72">
+      <w:lvl w:ilvl="7" w:tplc="B3EA909A">
         <w:start w:val="1"/>
         <w:numFmt w:val="lowerLetter"/>
         <w:lvlText w:val="%8."/>
@@ -6844,7 +6645,7 @@
       </w:lvl>
     </w:lvlOverride>
     <w:lvlOverride w:ilvl="8">
-      <w:lvl w:ilvl="8" w:tplc="F028E0CE">
+      <w:lvl w:ilvl="8" w:tplc="F96AEF22">
         <w:start w:val="1"/>
         <w:numFmt w:val="lowerRoman"/>
         <w:lvlText w:val="%9."/>

</xml_diff>